<commit_message>
Fixes for repair letter
</commit_message>
<xml_diff>
--- a/docassemble/MOHUDEvictionProject/data/templates/letter_to_request_repairs.docx
+++ b/docassemble/MOHUDEvictionProject/data/templates/letter_to_request_repairs.docx
@@ -315,7 +315,39 @@
           <w:sz w:val="24"/>
           <w:szCs w:val="24"/>
         </w:rPr>
-        <w:t xml:space="preserve">I contacted {{ </w:t>
+        <w:t xml:space="preserve">I contacted </w:t>
+      </w:r>
+      <w:r>
+        <w:rPr>
+          <w:rFonts w:ascii="Times New Roman" w:hAnsi="Times New Roman" w:cs="Times New Roman"/>
+          <w:sz w:val="24"/>
+          <w:szCs w:val="24"/>
+        </w:rPr>
+        <w:t>you</w:t>
+      </w:r>
+      <w:r>
+        <w:rPr>
+          <w:rFonts w:ascii="Times New Roman" w:hAnsi="Times New Roman" w:cs="Times New Roman"/>
+          <w:sz w:val="24"/>
+          <w:szCs w:val="24"/>
+        </w:rPr>
+        <w:t xml:space="preserve"> on </w:t>
+      </w:r>
+      <w:r>
+        <w:rPr>
+          <w:rFonts w:ascii="Times New Roman" w:hAnsi="Times New Roman" w:cs="Times New Roman"/>
+          <w:sz w:val="24"/>
+          <w:szCs w:val="24"/>
+        </w:rPr>
+        <w:t xml:space="preserve">or around </w:t>
+      </w:r>
+      <w:r>
+        <w:rPr>
+          <w:rFonts w:ascii="Times New Roman" w:hAnsi="Times New Roman" w:cs="Times New Roman"/>
+          <w:sz w:val="24"/>
+          <w:szCs w:val="24"/>
+        </w:rPr>
+        <w:t xml:space="preserve">{{ </w:t>
       </w:r>
       <w:proofErr w:type="spellStart"/>
       <w:r>
@@ -324,7 +356,7 @@
           <w:sz w:val="24"/>
           <w:szCs w:val="24"/>
         </w:rPr>
-        <w:t>communication_recipient</w:t>
+        <w:t>repair_request_dates</w:t>
       </w:r>
       <w:proofErr w:type="spellEnd"/>
       <w:r>
@@ -333,7 +365,41 @@
           <w:sz w:val="24"/>
           <w:szCs w:val="24"/>
         </w:rPr>
-        <w:t xml:space="preserve"> }} on {{ repair_request_dates }} to request various repairs be made to my rental unit. These defects in my rental unit need to be repaired because they are creating an unhealthy, unsafe, and unsanitary environment. However, despite my requests, the repairs {% if all_repairs_pending %} have yet to be made. {% else %} some of the repairs </w:t>
+        <w:t xml:space="preserve"> }} to request various repairs be made to my rental unit. These defects in my rental unit need to be repaired because they are creating an unhealthy, unsafe, and unsanitary environment. However, despite my requests,{% if </w:t>
+      </w:r>
+      <w:proofErr w:type="spellStart"/>
+      <w:r>
+        <w:rPr>
+          <w:rFonts w:ascii="Times New Roman" w:hAnsi="Times New Roman" w:cs="Times New Roman"/>
+          <w:sz w:val="24"/>
+          <w:szCs w:val="24"/>
+        </w:rPr>
+        <w:t>all_repairs_pending</w:t>
+      </w:r>
+      <w:proofErr w:type="spellEnd"/>
+      <w:r>
+        <w:rPr>
+          <w:rFonts w:ascii="Times New Roman" w:hAnsi="Times New Roman" w:cs="Times New Roman"/>
+          <w:sz w:val="24"/>
+          <w:szCs w:val="24"/>
+        </w:rPr>
+        <w:t xml:space="preserve"> %} </w:t>
+      </w:r>
+      <w:r>
+        <w:rPr>
+          <w:rFonts w:ascii="Times New Roman" w:hAnsi="Times New Roman" w:cs="Times New Roman"/>
+          <w:sz w:val="24"/>
+          <w:szCs w:val="24"/>
+        </w:rPr>
+        <w:t xml:space="preserve">the repairs </w:t>
+      </w:r>
+      <w:r>
+        <w:rPr>
+          <w:rFonts w:ascii="Times New Roman" w:hAnsi="Times New Roman" w:cs="Times New Roman"/>
+          <w:sz w:val="24"/>
+          <w:szCs w:val="24"/>
+        </w:rPr>
+        <w:t xml:space="preserve">have yet to be made. {% else %} some of the repairs </w:t>
       </w:r>
       <w:r>
         <w:rPr>
@@ -349,7 +415,7 @@
           <w:sz w:val="24"/>
           <w:szCs w:val="24"/>
         </w:rPr>
-        <w:t xml:space="preserve">{% endif %} </w:t>
+        <w:t>{% endif %}</w:t>
       </w:r>
     </w:p>
     <w:p>
@@ -475,15 +541,7 @@
           <w:sz w:val="24"/>
           <w:szCs w:val="24"/>
         </w:rPr>
-        <w:t>” %}</w:t>
-      </w:r>
-      <w:r>
-        <w:rPr>
-          <w:rFonts w:ascii="Times New Roman" w:hAnsi="Times New Roman" w:cs="Times New Roman"/>
-          <w:sz w:val="24"/>
-          <w:szCs w:val="24"/>
-        </w:rPr>
-        <w:t xml:space="preserve"> immediately{% endif %}</w:t>
+        <w:t>” %} immediately{% endif %}</w:t>
       </w:r>
       <w:r>
         <w:rPr>
@@ -808,15 +866,7 @@
           <w:sz w:val="24"/>
           <w:szCs w:val="24"/>
         </w:rPr>
-        <w:t>, you are responsible to keep the property in a safe and habitable condition.</w:t>
-      </w:r>
-      <w:r>
-        <w:rPr>
-          <w:rFonts w:ascii="Times New Roman" w:hAnsi="Times New Roman" w:cs="Times New Roman"/>
-          <w:sz w:val="24"/>
-          <w:szCs w:val="24"/>
-        </w:rPr>
-        <w:t xml:space="preserve">{% if </w:t>
+        <w:t xml:space="preserve">, you are responsible to keep the property in a safe and habitable condition.{% if </w:t>
       </w:r>
       <w:proofErr w:type="spellStart"/>
       <w:r>
@@ -834,15 +884,7 @@
           <w:sz w:val="24"/>
           <w:szCs w:val="24"/>
         </w:rPr>
-        <w:t xml:space="preserve"> %}</w:t>
-      </w:r>
-      <w:r>
-        <w:rPr>
-          <w:rFonts w:ascii="Times New Roman" w:hAnsi="Times New Roman" w:cs="Times New Roman"/>
-          <w:sz w:val="24"/>
-          <w:szCs w:val="24"/>
-        </w:rPr>
-        <w:t xml:space="preserve"> Our lease also states that you have this responsibility.{% endif %}</w:t>
+        <w:t xml:space="preserve"> %} Our lease also states that you have this responsibility.{% endif %}</w:t>
       </w:r>
     </w:p>
     <w:p>
@@ -1093,7 +1135,61 @@
           <w:sz w:val="24"/>
           <w:szCs w:val="24"/>
         </w:rPr>
-        <w:t xml:space="preserve">in </w:t>
+        <w:t xml:space="preserve">in a dedicated escrow account I can set up with my bank </w:t>
+      </w:r>
+      <w:r>
+        <w:rPr>
+          <w:rFonts w:ascii="Times New Roman" w:hAnsi="Times New Roman" w:cs="Times New Roman"/>
+          <w:sz w:val="24"/>
+          <w:szCs w:val="24"/>
+        </w:rPr>
+        <w:t>in accordance with Missouri law, and I will pursue further legal action, if necessary.</w:t>
+      </w:r>
+    </w:p>
+    <w:p>
+      <w:pPr>
+        <w:spacing w:after="0" w:line="240" w:lineRule="auto"/>
+        <w:rPr>
+          <w:rFonts w:ascii="Times New Roman" w:hAnsi="Times New Roman" w:cs="Times New Roman"/>
+          <w:sz w:val="24"/>
+          <w:szCs w:val="24"/>
+        </w:rPr>
+      </w:pPr>
+      <w:r>
+        <w:rPr>
+          <w:rFonts w:ascii="Times New Roman" w:hAnsi="Times New Roman" w:cs="Times New Roman"/>
+          <w:sz w:val="24"/>
+          <w:szCs w:val="24"/>
+        </w:rPr>
+        <w:t>{%p endif %}</w:t>
+      </w:r>
+    </w:p>
+    <w:p>
+      <w:pPr>
+        <w:spacing w:after="0" w:line="240" w:lineRule="auto"/>
+        <w:rPr>
+          <w:rFonts w:ascii="Times New Roman" w:hAnsi="Times New Roman" w:cs="Times New Roman"/>
+          <w:sz w:val="24"/>
+          <w:szCs w:val="24"/>
+        </w:rPr>
+      </w:pPr>
+    </w:p>
+    <w:p>
+      <w:pPr>
+        <w:spacing w:after="0" w:line="240" w:lineRule="auto"/>
+        <w:rPr>
+          <w:rFonts w:ascii="Times New Roman" w:hAnsi="Times New Roman" w:cs="Times New Roman"/>
+          <w:sz w:val="24"/>
+          <w:szCs w:val="24"/>
+        </w:rPr>
+      </w:pPr>
+      <w:r>
+        <w:rPr>
+          <w:rFonts w:ascii="Times New Roman" w:hAnsi="Times New Roman" w:cs="Times New Roman"/>
+          <w:sz w:val="24"/>
+          <w:szCs w:val="24"/>
+        </w:rPr>
+        <w:t>Please contact me directly at {{ users[0].</w:t>
       </w:r>
       <w:proofErr w:type="spellStart"/>
       <w:r>
@@ -1102,7 +1198,15 @@
           <w:sz w:val="24"/>
           <w:szCs w:val="24"/>
         </w:rPr>
-        <w:t>a</w:t>
+        <w:t>phone_number</w:t>
+      </w:r>
+      <w:r>
+        <w:rPr>
+          <w:rFonts w:ascii="Times New Roman" w:hAnsi="Times New Roman" w:cs="Times New Roman"/>
+          <w:sz w:val="24"/>
+          <w:szCs w:val="24"/>
+        </w:rPr>
+        <w:t>s</w:t>
       </w:r>
       <w:proofErr w:type="spellEnd"/>
       <w:r>
@@ -1111,61 +1215,23 @@
           <w:sz w:val="24"/>
           <w:szCs w:val="24"/>
         </w:rPr>
-        <w:t xml:space="preserve"> dedicated escrow account I can set up with my bank </w:t>
-      </w:r>
-      <w:r>
-        <w:rPr>
-          <w:rFonts w:ascii="Times New Roman" w:hAnsi="Times New Roman" w:cs="Times New Roman"/>
-          <w:sz w:val="24"/>
-          <w:szCs w:val="24"/>
-        </w:rPr>
-        <w:t>in accordance with Missouri law, and I will pursue further legal action, if necessary.</w:t>
-      </w:r>
-    </w:p>
-    <w:p>
-      <w:pPr>
-        <w:spacing w:after="0" w:line="240" w:lineRule="auto"/>
-        <w:rPr>
-          <w:rFonts w:ascii="Times New Roman" w:hAnsi="Times New Roman" w:cs="Times New Roman"/>
-          <w:sz w:val="24"/>
-          <w:szCs w:val="24"/>
-        </w:rPr>
-      </w:pPr>
-      <w:r>
-        <w:rPr>
-          <w:rFonts w:ascii="Times New Roman" w:hAnsi="Times New Roman" w:cs="Times New Roman"/>
-          <w:sz w:val="24"/>
-          <w:szCs w:val="24"/>
-        </w:rPr>
-        <w:t>{%p endif %}</w:t>
-      </w:r>
-    </w:p>
-    <w:p>
-      <w:pPr>
-        <w:spacing w:after="0" w:line="240" w:lineRule="auto"/>
-        <w:rPr>
-          <w:rFonts w:ascii="Times New Roman" w:hAnsi="Times New Roman" w:cs="Times New Roman"/>
-          <w:sz w:val="24"/>
-          <w:szCs w:val="24"/>
-        </w:rPr>
-      </w:pPr>
-    </w:p>
-    <w:p>
-      <w:pPr>
-        <w:spacing w:after="0" w:line="240" w:lineRule="auto"/>
-        <w:rPr>
-          <w:rFonts w:ascii="Times New Roman" w:hAnsi="Times New Roman" w:cs="Times New Roman"/>
-          <w:sz w:val="24"/>
-          <w:szCs w:val="24"/>
-        </w:rPr>
-      </w:pPr>
-      <w:r>
-        <w:rPr>
-          <w:rFonts w:ascii="Times New Roman" w:hAnsi="Times New Roman" w:cs="Times New Roman"/>
-          <w:sz w:val="24"/>
-          <w:szCs w:val="24"/>
-        </w:rPr>
-        <w:t>Please contact me directly at {{ users[0].</w:t>
+        <w:t>()</w:t>
+      </w:r>
+      <w:r>
+        <w:rPr>
+          <w:rFonts w:ascii="Times New Roman" w:hAnsi="Times New Roman" w:cs="Times New Roman"/>
+          <w:sz w:val="24"/>
+          <w:szCs w:val="24"/>
+        </w:rPr>
+        <w:t xml:space="preserve"> }} to arrange these necessary repairs</w:t>
+      </w:r>
+      <w:r>
+        <w:rPr>
+          <w:rFonts w:ascii="Times New Roman" w:hAnsi="Times New Roman" w:cs="Times New Roman"/>
+          <w:sz w:val="24"/>
+          <w:szCs w:val="24"/>
+        </w:rPr>
+        <w:t xml:space="preserve"> no later than {{ </w:t>
       </w:r>
       <w:proofErr w:type="spellStart"/>
       <w:r>
@@ -1174,15 +1240,7 @@
           <w:sz w:val="24"/>
           <w:szCs w:val="24"/>
         </w:rPr>
-        <w:t>phone_number</w:t>
-      </w:r>
-      <w:r>
-        <w:rPr>
-          <w:rFonts w:ascii="Times New Roman" w:hAnsi="Times New Roman" w:cs="Times New Roman"/>
-          <w:sz w:val="24"/>
-          <w:szCs w:val="24"/>
-        </w:rPr>
-        <w:t>s</w:t>
+        <w:t>repair_deadline_date</w:t>
       </w:r>
       <w:proofErr w:type="spellEnd"/>
       <w:r>
@@ -1191,23 +1249,71 @@
           <w:sz w:val="24"/>
           <w:szCs w:val="24"/>
         </w:rPr>
-        <w:t>()</w:t>
-      </w:r>
-      <w:r>
-        <w:rPr>
-          <w:rFonts w:ascii="Times New Roman" w:hAnsi="Times New Roman" w:cs="Times New Roman"/>
-          <w:sz w:val="24"/>
-          <w:szCs w:val="24"/>
-        </w:rPr>
-        <w:t xml:space="preserve"> }} to arrange these necessary repairs</w:t>
-      </w:r>
-      <w:r>
-        <w:rPr>
-          <w:rFonts w:ascii="Times New Roman" w:hAnsi="Times New Roman" w:cs="Times New Roman"/>
-          <w:sz w:val="24"/>
-          <w:szCs w:val="24"/>
-        </w:rPr>
-        <w:t xml:space="preserve"> no later than {{ </w:t>
+        <w:t xml:space="preserve"> }}</w:t>
+      </w:r>
+      <w:r>
+        <w:rPr>
+          <w:rFonts w:ascii="Times New Roman" w:hAnsi="Times New Roman" w:cs="Times New Roman"/>
+          <w:sz w:val="24"/>
+          <w:szCs w:val="24"/>
+        </w:rPr>
+        <w:t xml:space="preserve">. </w:t>
+      </w:r>
+    </w:p>
+    <w:p>
+      <w:pPr>
+        <w:spacing w:after="0" w:line="240" w:lineRule="auto"/>
+        <w:rPr>
+          <w:rFonts w:ascii="Times New Roman" w:hAnsi="Times New Roman" w:cs="Times New Roman"/>
+          <w:sz w:val="24"/>
+          <w:szCs w:val="24"/>
+        </w:rPr>
+      </w:pPr>
+    </w:p>
+    <w:p>
+      <w:pPr>
+        <w:spacing w:after="0" w:line="240" w:lineRule="auto"/>
+        <w:rPr>
+          <w:rFonts w:ascii="Times New Roman" w:hAnsi="Times New Roman" w:cs="Times New Roman"/>
+          <w:sz w:val="24"/>
+          <w:szCs w:val="24"/>
+        </w:rPr>
+      </w:pPr>
+      <w:r>
+        <w:rPr>
+          <w:rFonts w:ascii="Times New Roman" w:hAnsi="Times New Roman" w:cs="Times New Roman"/>
+          <w:sz w:val="24"/>
+          <w:szCs w:val="24"/>
+        </w:rPr>
+        <w:t>Regards,</w:t>
+      </w:r>
+    </w:p>
+    <w:p>
+      <w:pPr>
+        <w:spacing w:after="0" w:line="240" w:lineRule="auto"/>
+        <w:rPr>
+          <w:rFonts w:ascii="Times New Roman" w:hAnsi="Times New Roman" w:cs="Times New Roman"/>
+          <w:sz w:val="24"/>
+          <w:szCs w:val="24"/>
+        </w:rPr>
+      </w:pPr>
+    </w:p>
+    <w:p>
+      <w:pPr>
+        <w:spacing w:after="0" w:line="240" w:lineRule="auto"/>
+        <w:rPr>
+          <w:rFonts w:ascii="Times New Roman" w:hAnsi="Times New Roman" w:cs="Times New Roman"/>
+          <w:sz w:val="24"/>
+          <w:szCs w:val="24"/>
+        </w:rPr>
+      </w:pPr>
+      <w:r>
+        <w:rPr>
+          <w:rFonts w:ascii="Times New Roman" w:hAnsi="Times New Roman" w:cs="Times New Roman"/>
+          <w:sz w:val="24"/>
+          <w:szCs w:val="24"/>
+        </w:rPr>
+        <w:t>{{ users[0].</w:t>
       </w:r>
       <w:proofErr w:type="spellStart"/>
       <w:r>
@@ -1216,7 +1322,15 @@
           <w:sz w:val="24"/>
           <w:szCs w:val="24"/>
         </w:rPr>
-        <w:t>repair_deadline_date</w:t>
+        <w:t>signature_if_</w:t>
+      </w:r>
+      <w:r>
+        <w:rPr>
+          <w:rFonts w:ascii="Times New Roman" w:hAnsi="Times New Roman" w:cs="Times New Roman"/>
+          <w:sz w:val="24"/>
+          <w:szCs w:val="24"/>
+        </w:rPr>
+        <w:t>final</w:t>
       </w:r>
       <w:proofErr w:type="spellEnd"/>
       <w:r>
@@ -1225,54 +1339,26 @@
           <w:sz w:val="24"/>
           <w:szCs w:val="24"/>
         </w:rPr>
-        <w:t xml:space="preserve"> }}</w:t>
-      </w:r>
-      <w:r>
-        <w:rPr>
-          <w:rFonts w:ascii="Times New Roman" w:hAnsi="Times New Roman" w:cs="Times New Roman"/>
-          <w:sz w:val="24"/>
-          <w:szCs w:val="24"/>
-        </w:rPr>
-        <w:t xml:space="preserve">. </w:t>
-      </w:r>
-    </w:p>
-    <w:p>
-      <w:pPr>
-        <w:spacing w:after="0" w:line="240" w:lineRule="auto"/>
-        <w:rPr>
-          <w:rFonts w:ascii="Times New Roman" w:hAnsi="Times New Roman" w:cs="Times New Roman"/>
-          <w:sz w:val="24"/>
-          <w:szCs w:val="24"/>
-        </w:rPr>
-      </w:pPr>
-    </w:p>
-    <w:p>
-      <w:pPr>
-        <w:spacing w:after="0" w:line="240" w:lineRule="auto"/>
-        <w:rPr>
-          <w:rFonts w:ascii="Times New Roman" w:hAnsi="Times New Roman" w:cs="Times New Roman"/>
-          <w:sz w:val="24"/>
-          <w:szCs w:val="24"/>
-        </w:rPr>
-      </w:pPr>
-      <w:r>
-        <w:rPr>
-          <w:rFonts w:ascii="Times New Roman" w:hAnsi="Times New Roman" w:cs="Times New Roman"/>
-          <w:sz w:val="24"/>
-          <w:szCs w:val="24"/>
-        </w:rPr>
-        <w:t>Regards,</w:t>
-      </w:r>
-    </w:p>
-    <w:p>
-      <w:pPr>
-        <w:spacing w:after="0" w:line="240" w:lineRule="auto"/>
-        <w:rPr>
-          <w:rFonts w:ascii="Times New Roman" w:hAnsi="Times New Roman" w:cs="Times New Roman"/>
-          <w:sz w:val="24"/>
-          <w:szCs w:val="24"/>
-        </w:rPr>
-      </w:pPr>
+        <w:t>(</w:t>
+      </w:r>
+      <w:proofErr w:type="spellStart"/>
+      <w:r>
+        <w:rPr>
+          <w:rFonts w:ascii="Times New Roman" w:hAnsi="Times New Roman" w:cs="Times New Roman"/>
+          <w:sz w:val="24"/>
+          <w:szCs w:val="24"/>
+        </w:rPr>
+        <w:t>i</w:t>
+      </w:r>
+      <w:proofErr w:type="spellEnd"/>
+      <w:r>
+        <w:rPr>
+          <w:rFonts w:ascii="Times New Roman" w:hAnsi="Times New Roman" w:cs="Times New Roman"/>
+          <w:sz w:val="24"/>
+          <w:szCs w:val="24"/>
+        </w:rPr>
+        <w:t>) }}</w:t>
+      </w:r>
     </w:p>
     <w:p>
       <w:pPr>
@@ -2430,15 +2516,6 @@
 </file>
 
 <file path=customXml/item1.xml><?xml version="1.0" encoding="utf-8"?>
-<?mso-contentType ?>
-<FormTemplates xmlns="http://schemas.microsoft.com/sharepoint/v3/contenttype/forms">
-  <Display>DocumentLibraryForm</Display>
-  <Edit>DocumentLibraryForm</Edit>
-  <New>DocumentLibraryForm</New>
-</FormTemplates>
-</file>
-
-<file path=customXml/item2.xml><?xml version="1.0" encoding="utf-8"?>
 <ct:contentTypeSchema xmlns:ct="http://schemas.microsoft.com/office/2006/metadata/contentType" xmlns:ma="http://schemas.microsoft.com/office/2006/metadata/properties/metaAttributes" ct:_="" ma:_="" ma:contentTypeName="Document" ma:contentTypeID="0x0101009044A84E23759B4B87F3709C73402C4A" ma:contentTypeVersion="15" ma:contentTypeDescription="Create a new document." ma:contentTypeScope="" ma:versionID="9233f4bb4215c73a510003a9f072f138">
   <xsd:schema xmlns:xsd="http://www.w3.org/2001/XMLSchema" xmlns:xs="http://www.w3.org/2001/XMLSchema" xmlns:p="http://schemas.microsoft.com/office/2006/metadata/properties" xmlns:ns2="7562f8c3-e17b-4183-af27-c0ef091db4fe" xmlns:ns3="15335165-7242-4578-b7f0-21dda5d4421e" targetNamespace="http://schemas.microsoft.com/office/2006/metadata/properties" ma:root="true" ma:fieldsID="2cbbccbe6583eca55ddc0605d4581f42" ns2:_="" ns3:_="">
     <xsd:import namespace="7562f8c3-e17b-4183-af27-c0ef091db4fe"/>
@@ -2675,6 +2752,15 @@
 </ct:contentTypeSchema>
 </file>
 
+<file path=customXml/item2.xml><?xml version="1.0" encoding="utf-8"?>
+<?mso-contentType ?>
+<FormTemplates xmlns="http://schemas.microsoft.com/sharepoint/v3/contenttype/forms">
+  <Display>DocumentLibraryForm</Display>
+  <Edit>DocumentLibraryForm</Edit>
+  <New>DocumentLibraryForm</New>
+</FormTemplates>
+</file>
+
 <file path=customXml/item3.xml><?xml version="1.0" encoding="utf-8"?>
 <p:properties xmlns:p="http://schemas.microsoft.com/office/2006/metadata/properties" xmlns:xsi="http://www.w3.org/2001/XMLSchema-instance" xmlns:pc="http://schemas.microsoft.com/office/infopath/2007/PartnerControls">
   <documentManagement>
@@ -2687,14 +2773,6 @@
 </file>
 
 <file path=customXml/itemProps1.xml><?xml version="1.0" encoding="utf-8"?>
-<ds:datastoreItem xmlns:ds="http://schemas.openxmlformats.org/officeDocument/2006/customXml" ds:itemID="{0BE21BBA-07F8-4347-8EAA-300A6E3F3659}">
-  <ds:schemaRefs>
-    <ds:schemaRef ds:uri="http://schemas.microsoft.com/sharepoint/v3/contenttype/forms"/>
-  </ds:schemaRefs>
-</ds:datastoreItem>
-</file>
-
-<file path=customXml/itemProps2.xml><?xml version="1.0" encoding="utf-8"?>
 <ds:datastoreItem xmlns:ds="http://schemas.openxmlformats.org/officeDocument/2006/customXml" ds:itemID="{745E817E-48CE-4A6D-AB15-85572E7497CB}">
   <ds:schemaRefs>
     <ds:schemaRef ds:uri="http://schemas.microsoft.com/office/2006/metadata/contentType"/>
@@ -2713,6 +2791,14 @@
 </ds:datastoreItem>
 </file>
 
+<file path=customXml/itemProps2.xml><?xml version="1.0" encoding="utf-8"?>
+<ds:datastoreItem xmlns:ds="http://schemas.openxmlformats.org/officeDocument/2006/customXml" ds:itemID="{0BE21BBA-07F8-4347-8EAA-300A6E3F3659}">
+  <ds:schemaRefs>
+    <ds:schemaRef ds:uri="http://schemas.microsoft.com/sharepoint/v3/contenttype/forms"/>
+  </ds:schemaRefs>
+</ds:datastoreItem>
+</file>
+
 <file path=customXml/itemProps3.xml><?xml version="1.0" encoding="utf-8"?>
 <ds:datastoreItem xmlns:ds="http://schemas.openxmlformats.org/officeDocument/2006/customXml" ds:itemID="{641569F4-D142-4E68-AEFD-EE65088787F2}">
   <ds:schemaRefs>

</xml_diff>